<commit_message>
Updated Work and Assignments
</commit_message>
<xml_diff>
--- a/INformation Security/Notes.docx
+++ b/INformation Security/Notes.docx
@@ -123,7 +123,6 @@
           <w:numId w:val="1"/>
         </w:numPr>
       </w:pPr>
-      <w:proofErr w:type="spellStart"/>
       <w:r>
         <w:t>Ker</w:t>
       </w:r>
@@ -131,11 +130,7 @@
         <w:t>c</w:t>
       </w:r>
       <w:r>
-        <w:t>khoffs</w:t>
-      </w:r>
-      <w:proofErr w:type="spellEnd"/>
-      <w:r>
-        <w:t xml:space="preserve">’ Principle: Cryptosystem known to attack but key isn’t </w:t>
+        <w:t xml:space="preserve">khoffs’ Principle: Cryptosystem known to attack but key isn’t </w:t>
       </w:r>
     </w:p>
     <w:p>
@@ -502,15 +497,7 @@
         </w:numPr>
       </w:pPr>
       <w:r>
-        <w:t xml:space="preserve">Confusion: relationship between plain and cypher text must </w:t>
-      </w:r>
-      <w:proofErr w:type="spellStart"/>
-      <w:r>
-        <w:t>e</w:t>
-      </w:r>
-      <w:proofErr w:type="spellEnd"/>
-      <w:r>
-        <w:t xml:space="preserve"> involved (i.e. each cyphertext bit must depend on different parts of key)</w:t>
+        <w:t>Confusion: relationship between plain and cypher text must e involved (i.e. each cyphertext bit must depend on different parts of key)</w:t>
       </w:r>
     </w:p>
     <w:p>
@@ -786,21 +773,85 @@
         <w:t xml:space="preserve"> -1  </w:t>
       </w:r>
       <w:r>
-        <w:t xml:space="preserve">for </w:t>
-      </w:r>
-      <w:proofErr w:type="spellStart"/>
-      <w:r>
+        <w:t>for i 18</w:t>
+      </w:r>
+      <w:r>
+        <w:sym w:font="Wingdings" w:char="F0E0"/>
+      </w:r>
+      <w:r>
+        <w:t>1, x0=t</w:t>
+      </w:r>
+    </w:p>
+    <w:p>
+      <w:pPr>
+        <w:pStyle w:val="ListParagraph"/>
+        <w:numPr>
+          <w:ilvl w:val="4"/>
+          <w:numId w:val="1"/>
+        </w:numPr>
+      </w:pPr>
+      <w:r>
+        <w:t>If x8:</w:t>
+      </w:r>
+    </w:p>
+    <w:p>
+      <w:pPr>
+        <w:pStyle w:val="ListParagraph"/>
+        <w:numPr>
+          <w:ilvl w:val="5"/>
+          <w:numId w:val="1"/>
+        </w:numPr>
+      </w:pPr>
+      <w:r>
+        <w:t xml:space="preserve"> t= Y20 XOR Y21 </w:t>
+      </w:r>
+    </w:p>
+    <w:p>
+      <w:pPr>
+        <w:pStyle w:val="ListParagraph"/>
+        <w:numPr>
+          <w:ilvl w:val="5"/>
+          <w:numId w:val="1"/>
+        </w:numPr>
+      </w:pPr>
+      <w:r>
+        <w:t xml:space="preserve"> x</w:t>
+      </w:r>
+      <w:r>
+        <w:rPr>
+          <w:vertAlign w:val="subscript"/>
+        </w:rPr>
         <w:t>i</w:t>
       </w:r>
-      <w:proofErr w:type="spellEnd"/>
-      <w:r>
-        <w:t xml:space="preserve"> 18</w:t>
+      <w:r>
+        <w:t>=</w:t>
+      </w:r>
+      <w:r>
+        <w:t xml:space="preserve"> </w:t>
+      </w:r>
+      <w:r>
+        <w:t>x</w:t>
+      </w:r>
+      <w:r>
+        <w:rPr>
+          <w:vertAlign w:val="subscript"/>
+        </w:rPr>
+        <w:t>i</w:t>
+      </w:r>
+      <w:r>
+        <w:rPr>
+          <w:vertAlign w:val="subscript"/>
+        </w:rPr>
+        <w:t xml:space="preserve"> -1  </w:t>
+      </w:r>
+      <w:r>
+        <w:t>for i 21</w:t>
       </w:r>
       <w:r>
         <w:sym w:font="Wingdings" w:char="F0E0"/>
       </w:r>
       <w:r>
-        <w:t>1, x0=t</w:t>
+        <w:t>1, y0=t</w:t>
       </w:r>
     </w:p>
     <w:p>
@@ -824,7 +875,7 @@
         </w:numPr>
       </w:pPr>
       <w:r>
-        <w:t xml:space="preserve"> t= Y20 XOR Y21 </w:t>
+        <w:t xml:space="preserve"> t= Z7 XOR Z20 XOR Z21 XOR22  </w:t>
       </w:r>
     </w:p>
     <w:p>
@@ -836,7 +887,7 @@
         </w:numPr>
       </w:pPr>
       <w:r>
-        <w:t xml:space="preserve"> x</w:t>
+        <w:t xml:space="preserve"> z</w:t>
       </w:r>
       <w:r>
         <w:rPr>
@@ -851,7 +902,7 @@
         <w:t xml:space="preserve"> </w:t>
       </w:r>
       <w:r>
-        <w:t>x</w:t>
+        <w:t>z</w:t>
       </w:r>
       <w:r>
         <w:rPr>
@@ -866,95 +917,7 @@
         <w:t xml:space="preserve"> -1  </w:t>
       </w:r>
       <w:r>
-        <w:t xml:space="preserve">for </w:t>
-      </w:r>
-      <w:proofErr w:type="spellStart"/>
-      <w:r>
-        <w:t>i</w:t>
-      </w:r>
-      <w:proofErr w:type="spellEnd"/>
-      <w:r>
-        <w:t xml:space="preserve"> 21</w:t>
-      </w:r>
-      <w:r>
-        <w:sym w:font="Wingdings" w:char="F0E0"/>
-      </w:r>
-      <w:r>
-        <w:t>1, y0=t</w:t>
-      </w:r>
-    </w:p>
-    <w:p>
-      <w:pPr>
-        <w:pStyle w:val="ListParagraph"/>
-        <w:numPr>
-          <w:ilvl w:val="4"/>
-          <w:numId w:val="1"/>
-        </w:numPr>
-      </w:pPr>
-      <w:r>
-        <w:t>If x8:</w:t>
-      </w:r>
-    </w:p>
-    <w:p>
-      <w:pPr>
-        <w:pStyle w:val="ListParagraph"/>
-        <w:numPr>
-          <w:ilvl w:val="5"/>
-          <w:numId w:val="1"/>
-        </w:numPr>
-      </w:pPr>
-      <w:r>
-        <w:t xml:space="preserve"> t= Z7 XOR Z20 XOR Z21 XOR22  </w:t>
-      </w:r>
-    </w:p>
-    <w:p>
-      <w:pPr>
-        <w:pStyle w:val="ListParagraph"/>
-        <w:numPr>
-          <w:ilvl w:val="5"/>
-          <w:numId w:val="1"/>
-        </w:numPr>
-      </w:pPr>
-      <w:r>
-        <w:t xml:space="preserve"> z</w:t>
-      </w:r>
-      <w:r>
-        <w:rPr>
-          <w:vertAlign w:val="subscript"/>
-        </w:rPr>
-        <w:t>i</w:t>
-      </w:r>
-      <w:r>
-        <w:t>=</w:t>
-      </w:r>
-      <w:r>
-        <w:t xml:space="preserve"> </w:t>
-      </w:r>
-      <w:r>
-        <w:t>z</w:t>
-      </w:r>
-      <w:r>
-        <w:rPr>
-          <w:vertAlign w:val="subscript"/>
-        </w:rPr>
-        <w:t>i</w:t>
-      </w:r>
-      <w:r>
-        <w:rPr>
-          <w:vertAlign w:val="subscript"/>
-        </w:rPr>
-        <w:t xml:space="preserve"> -1  </w:t>
-      </w:r>
-      <w:r>
-        <w:t xml:space="preserve">for </w:t>
-      </w:r>
-      <w:proofErr w:type="spellStart"/>
-      <w:r>
-        <w:t>i</w:t>
-      </w:r>
-      <w:proofErr w:type="spellEnd"/>
-      <w:r>
-        <w:t xml:space="preserve"> 22</w:t>
+        <w:t>for i 22</w:t>
       </w:r>
       <w:r>
         <w:sym w:font="Wingdings" w:char="F0E0"/>
@@ -1135,70 +1098,567 @@
         </w:numPr>
       </w:pPr>
       <w:r>
-        <w:t>S[</w:t>
-      </w:r>
-      <w:proofErr w:type="spellStart"/>
-      <w:r>
+        <w:t>S[i] contains permutation of 0</w:t>
+      </w:r>
+      <w:r>
+        <w:sym w:font="Wingdings" w:char="F0E0"/>
+      </w:r>
+      <w:r>
+        <w:t>255</w:t>
+      </w:r>
+    </w:p>
+    <w:p>
+      <w:pPr>
+        <w:pStyle w:val="ListParagraph"/>
+        <w:numPr>
+          <w:ilvl w:val="3"/>
+          <w:numId w:val="1"/>
+        </w:numPr>
+      </w:pPr>
+      <w:r>
+        <w:t>Key[i] contains N bytes of key for i</w:t>
+      </w:r>
+      <w:r>
+        <w:sym w:font="Wingdings" w:char="F0E0"/>
+      </w:r>
+      <w:r>
+        <w:t>N-1 of byte length N which ranges from 1</w:t>
+      </w:r>
+      <w:r>
+        <w:sym w:font="Wingdings" w:char="F0E0"/>
+      </w:r>
+      <w:r>
+        <w:t>256</w:t>
+      </w:r>
+    </w:p>
+    <w:p>
+      <w:pPr>
+        <w:pStyle w:val="ListParagraph"/>
+        <w:numPr>
+          <w:ilvl w:val="3"/>
+          <w:numId w:val="1"/>
+        </w:numPr>
+      </w:pPr>
+      <w:r>
+        <w:t>Pseudocode:</w:t>
+      </w:r>
+    </w:p>
+    <w:p>
+      <w:pPr>
+        <w:pStyle w:val="ListParagraph"/>
+        <w:numPr>
+          <w:ilvl w:val="4"/>
+          <w:numId w:val="1"/>
+        </w:numPr>
+      </w:pPr>
+      <w:r>
+        <w:t>For I in range 0 to 256 {</w:t>
+      </w:r>
+    </w:p>
+    <w:p>
+      <w:pPr>
+        <w:pStyle w:val="ListParagraph"/>
+        <w:ind w:left="3600" w:firstLine="720"/>
+      </w:pPr>
+      <w:r>
+        <w:t xml:space="preserve"> s[i]=1 </w:t>
+      </w:r>
+    </w:p>
+    <w:p>
+      <w:pPr>
+        <w:pStyle w:val="ListParagraph"/>
+        <w:ind w:left="3600" w:firstLine="720"/>
+      </w:pPr>
+      <w:r>
+        <w:t>K[i]=key[i% N] this is mod n</w:t>
+      </w:r>
+    </w:p>
+    <w:p>
+      <w:pPr>
+        <w:pStyle w:val="ListParagraph"/>
+        <w:ind w:left="3600"/>
+      </w:pPr>
+      <w:r>
+        <w:t>}</w:t>
+      </w:r>
+    </w:p>
+    <w:p>
+      <w:pPr>
+        <w:pStyle w:val="ListParagraph"/>
+        <w:ind w:left="3600"/>
+      </w:pPr>
+      <w:r>
+        <w:t>J=0</w:t>
+      </w:r>
+    </w:p>
+    <w:p>
+      <w:pPr>
+        <w:pStyle w:val="ListParagraph"/>
+        <w:ind w:left="3600"/>
+      </w:pPr>
+      <w:r>
+        <w:t xml:space="preserve">For I in range 0 to 256 { </w:t>
+      </w:r>
+    </w:p>
+    <w:p>
+      <w:pPr>
+        <w:pStyle w:val="ListParagraph"/>
+        <w:ind w:left="3600" w:firstLine="720"/>
+      </w:pPr>
+      <w:r>
+        <w:t>J= (j+ S[i] +k[i])%256</w:t>
+      </w:r>
+    </w:p>
+    <w:p>
+      <w:pPr>
+        <w:pStyle w:val="ListParagraph"/>
+        <w:ind w:left="3600" w:firstLine="720"/>
+      </w:pPr>
+      <w:r>
+        <w:t>Swap s[i] and s[j]</w:t>
+      </w:r>
+    </w:p>
+    <w:p>
+      <w:pPr>
+        <w:pStyle w:val="ListParagraph"/>
+        <w:ind w:left="3600"/>
+      </w:pPr>
+      <w:r>
+        <w:t>I=j=0</w:t>
+      </w:r>
+    </w:p>
+    <w:p>
+      <w:pPr>
+        <w:pStyle w:val="ListParagraph"/>
+        <w:numPr>
+          <w:ilvl w:val="2"/>
+          <w:numId w:val="1"/>
+        </w:numPr>
+      </w:pPr>
+      <w:r>
+        <w:t>Keystream generation:</w:t>
+      </w:r>
+    </w:p>
+    <w:p>
+      <w:pPr>
+        <w:pStyle w:val="ListParagraph"/>
+        <w:numPr>
+          <w:ilvl w:val="3"/>
+          <w:numId w:val="1"/>
+        </w:numPr>
+      </w:pPr>
+      <w:r>
+        <w:t>In each stop, two elements are swapped and keystream byte is selected:</w:t>
+      </w:r>
+    </w:p>
+    <w:p>
+      <w:pPr>
+        <w:pStyle w:val="ListParagraph"/>
+        <w:numPr>
+          <w:ilvl w:val="4"/>
+          <w:numId w:val="1"/>
+        </w:numPr>
+      </w:pPr>
+      <w:r>
+        <w:t>Swap elements</w:t>
+      </w:r>
+    </w:p>
+    <w:p>
+      <w:pPr>
+        <w:pStyle w:val="ListParagraph"/>
+        <w:numPr>
+          <w:ilvl w:val="5"/>
+          <w:numId w:val="1"/>
+        </w:numPr>
+      </w:pPr>
+      <w:r>
+        <w:t>i = (i + 1) %256</w:t>
+      </w:r>
+    </w:p>
+    <w:p>
+      <w:pPr>
+        <w:pStyle w:val="ListParagraph"/>
+        <w:numPr>
+          <w:ilvl w:val="5"/>
+          <w:numId w:val="1"/>
+        </w:numPr>
+      </w:pPr>
+      <w:r>
+        <w:t>j = (j + S[i]) %256</w:t>
+      </w:r>
+    </w:p>
+    <w:p>
+      <w:pPr>
+        <w:pStyle w:val="ListParagraph"/>
+        <w:numPr>
+          <w:ilvl w:val="5"/>
+          <w:numId w:val="1"/>
+        </w:numPr>
+      </w:pPr>
+      <w:r>
+        <w:t>Swap s[i] and s[j]</w:t>
+      </w:r>
+    </w:p>
+    <w:p>
+      <w:pPr>
+        <w:pStyle w:val="ListParagraph"/>
+        <w:numPr>
+          <w:ilvl w:val="4"/>
+          <w:numId w:val="1"/>
+        </w:numPr>
+      </w:pPr>
+      <w:r>
+        <w:t>Select keystream byte from table</w:t>
+      </w:r>
+    </w:p>
+    <w:p>
+      <w:pPr>
+        <w:pStyle w:val="ListParagraph"/>
+        <w:numPr>
+          <w:ilvl w:val="5"/>
+          <w:numId w:val="1"/>
+        </w:numPr>
+      </w:pPr>
+      <w:r>
+        <w:t>Byte= S[ (S[i]+s[j]) % 256 ]</w:t>
+      </w:r>
+    </w:p>
+    <w:p>
+      <w:pPr>
+        <w:pStyle w:val="ListParagraph"/>
+        <w:numPr>
+          <w:ilvl w:val="3"/>
+          <w:numId w:val="1"/>
+        </w:numPr>
+      </w:pPr>
+      <w:r>
+        <w:t>Related Key attack: Shortcut attack when keys aren’t completely independent. To prevent this, first 256 bytes of keystream is discarded</w:t>
+      </w:r>
+    </w:p>
+    <w:p>
+      <w:pPr>
+        <w:pStyle w:val="ListParagraph"/>
+      </w:pPr>
+    </w:p>
+    <w:p>
+      <w:pPr>
+        <w:pStyle w:val="ListParagraph"/>
+        <w:ind w:left="3600"/>
+      </w:pPr>
+    </w:p>
+    <w:p>
+      <w:pPr>
+        <w:pStyle w:val="ListParagraph"/>
+        <w:ind w:left="3600"/>
+      </w:pPr>
+    </w:p>
+    <w:p>
+      <w:pPr>
+        <w:pStyle w:val="ListParagraph"/>
+        <w:ind w:left="3600"/>
+      </w:pPr>
+    </w:p>
+    <w:p>
+      <w:pPr>
+        <w:pStyle w:val="ListParagraph"/>
+        <w:numPr>
+          <w:ilvl w:val="0"/>
+          <w:numId w:val="1"/>
+        </w:numPr>
+      </w:pPr>
+      <w:r>
+        <w:t>Block Cipher: Each key determines different codebook for mapping blocks of plaintext into blocks of cipher text</w:t>
+      </w:r>
+    </w:p>
+    <w:p>
+      <w:pPr>
+        <w:pStyle w:val="ListParagraph"/>
+        <w:numPr>
+          <w:ilvl w:val="1"/>
+          <w:numId w:val="1"/>
+        </w:numPr>
+      </w:pPr>
+      <w:r>
+        <w:t>Notation:</w:t>
+      </w:r>
+    </w:p>
+    <w:p>
+      <w:pPr>
+        <w:pStyle w:val="ListParagraph"/>
+        <w:numPr>
+          <w:ilvl w:val="2"/>
+          <w:numId w:val="1"/>
+        </w:numPr>
+      </w:pPr>
+      <w:r>
+        <w:t>P = plaintext block</w:t>
+      </w:r>
+    </w:p>
+    <w:p>
+      <w:pPr>
+        <w:pStyle w:val="ListParagraph"/>
+        <w:numPr>
+          <w:ilvl w:val="2"/>
+          <w:numId w:val="1"/>
+        </w:numPr>
+      </w:pPr>
+      <w:r>
+        <w:t>C = Ciphertext block</w:t>
+      </w:r>
+    </w:p>
+    <w:p>
+      <w:pPr>
+        <w:pStyle w:val="ListParagraph"/>
+        <w:numPr>
+          <w:ilvl w:val="2"/>
+          <w:numId w:val="1"/>
+        </w:numPr>
+      </w:pPr>
+      <w:r>
+        <w:t>K = Key</w:t>
+      </w:r>
+    </w:p>
+    <w:p>
+      <w:pPr>
+        <w:pStyle w:val="ListParagraph"/>
+        <w:numPr>
+          <w:ilvl w:val="2"/>
+          <w:numId w:val="1"/>
+        </w:numPr>
+      </w:pPr>
+      <w:r>
+        <w:t>Encrypt: C=E(P,K)</w:t>
+      </w:r>
+    </w:p>
+    <w:p>
+      <w:pPr>
+        <w:pStyle w:val="ListParagraph"/>
+        <w:numPr>
+          <w:ilvl w:val="2"/>
+          <w:numId w:val="1"/>
+        </w:numPr>
+      </w:pPr>
+      <w:r>
+        <w:t>Decrypt: P=D(C,K)</w:t>
+      </w:r>
+    </w:p>
+    <w:p>
+      <w:pPr>
+        <w:pStyle w:val="ListParagraph"/>
+        <w:numPr>
+          <w:ilvl w:val="2"/>
+          <w:numId w:val="1"/>
+        </w:numPr>
+      </w:pPr>
+      <w:r>
+        <w:t>P=D(E(P,K),K) &amp; C=E(D(C,K),K)</w:t>
+      </w:r>
+    </w:p>
+    <w:p>
+      <w:pPr>
+        <w:pStyle w:val="ListParagraph"/>
+        <w:numPr>
+          <w:ilvl w:val="1"/>
+          <w:numId w:val="1"/>
+        </w:numPr>
+      </w:pPr>
+      <w:r>
+        <w:t>Plain and cyphertext consist of fixed size blocks, where latter is usually obtained by iterating a round function</w:t>
+      </w:r>
+    </w:p>
+    <w:p>
+      <w:pPr>
+        <w:pStyle w:val="ListParagraph"/>
+        <w:numPr>
+          <w:ilvl w:val="2"/>
+          <w:numId w:val="1"/>
+        </w:numPr>
+      </w:pPr>
+      <w:r>
+        <w:t>Input to function is a round subkey and output of previous round</w:t>
+      </w:r>
+    </w:p>
+    <w:p>
+      <w:pPr>
+        <w:pStyle w:val="ListParagraph"/>
+        <w:numPr>
+          <w:ilvl w:val="2"/>
+          <w:numId w:val="1"/>
+        </w:numPr>
+      </w:pPr>
+      <w:r>
+        <w:t>Key schedule: Production of round keys from overall key</w:t>
+      </w:r>
+    </w:p>
+    <w:p>
+      <w:pPr>
+        <w:pStyle w:val="ListParagraph"/>
+        <w:numPr>
+          <w:ilvl w:val="1"/>
+          <w:numId w:val="1"/>
+        </w:numPr>
+      </w:pPr>
+      <w:r>
+        <w:t>Idea is to implement an avalanche effect</w:t>
+      </w:r>
+    </w:p>
+    <w:p>
+      <w:pPr>
+        <w:pStyle w:val="ListParagraph"/>
+        <w:numPr>
+          <w:ilvl w:val="1"/>
+          <w:numId w:val="1"/>
+        </w:numPr>
+      </w:pPr>
+      <w:r>
+        <w:t>Feistel Cipher: general class of block ciphers</w:t>
+      </w:r>
+    </w:p>
+    <w:p>
+      <w:pPr>
+        <w:pStyle w:val="ListParagraph"/>
+        <w:numPr>
+          <w:ilvl w:val="2"/>
+          <w:numId w:val="1"/>
+        </w:numPr>
+      </w:pPr>
+      <w:r>
+        <w:t>Plaintext/Cyphertext split into left and right halves</w:t>
+      </w:r>
+    </w:p>
+    <w:p>
+      <w:pPr>
+        <w:pStyle w:val="ListParagraph"/>
+        <w:numPr>
+          <w:ilvl w:val="3"/>
+          <w:numId w:val="1"/>
+        </w:numPr>
+      </w:pPr>
+      <w:r>
+        <w:t>Encrypt:</w:t>
+      </w:r>
+    </w:p>
+    <w:p>
+      <w:pPr>
+        <w:pStyle w:val="ListParagraph"/>
+        <w:numPr>
+          <w:ilvl w:val="4"/>
+          <w:numId w:val="1"/>
+        </w:numPr>
+      </w:pPr>
+      <w:r>
+        <w:t>For each round 1</w:t>
+      </w:r>
+      <w:r>
+        <w:sym w:font="Wingdings" w:char="F0E0"/>
+      </w:r>
+      <w:r>
+        <w:t>n:</w:t>
+      </w:r>
+    </w:p>
+    <w:p>
+      <w:pPr>
+        <w:pStyle w:val="ListParagraph"/>
+        <w:numPr>
+          <w:ilvl w:val="5"/>
+          <w:numId w:val="1"/>
+        </w:numPr>
+      </w:pPr>
+      <w:r>
+        <w:t>L</w:t>
+      </w:r>
+      <w:r>
+        <w:rPr>
+          <w:vertAlign w:val="subscript"/>
+        </w:rPr>
         <w:t>i</w:t>
       </w:r>
-      <w:proofErr w:type="spellEnd"/>
-      <w:r>
-        <w:t>] contains permutation of 0</w:t>
-      </w:r>
-      <w:r>
-        <w:sym w:font="Wingdings" w:char="F0E0"/>
-      </w:r>
-      <w:r>
-        <w:t>255</w:t>
-      </w:r>
-    </w:p>
-    <w:p>
-      <w:pPr>
-        <w:pStyle w:val="ListParagraph"/>
-        <w:numPr>
-          <w:ilvl w:val="3"/>
-          <w:numId w:val="1"/>
-        </w:numPr>
-      </w:pPr>
-      <w:r>
-        <w:t>Key[</w:t>
-      </w:r>
-      <w:proofErr w:type="spellStart"/>
-      <w:r>
+      <w:r>
+        <w:t xml:space="preserve"> = R</w:t>
+      </w:r>
+      <w:r>
+        <w:rPr>
+          <w:vertAlign w:val="subscript"/>
+        </w:rPr>
+        <w:t>i-1</w:t>
+      </w:r>
+      <w:r>
+        <w:t xml:space="preserve"> </w:t>
+      </w:r>
+    </w:p>
+    <w:p>
+      <w:pPr>
+        <w:pStyle w:val="ListParagraph"/>
+        <w:numPr>
+          <w:ilvl w:val="5"/>
+          <w:numId w:val="1"/>
+        </w:numPr>
+      </w:pPr>
+      <w:r>
+        <w:t>R</w:t>
+      </w:r>
+      <w:r>
+        <w:rPr>
+          <w:vertAlign w:val="subscript"/>
+        </w:rPr>
         <w:t>i</w:t>
       </w:r>
-      <w:proofErr w:type="spellEnd"/>
-      <w:r>
-        <w:t xml:space="preserve">] contains N bytes of key for </w:t>
-      </w:r>
-      <w:proofErr w:type="spellStart"/>
-      <w:r>
+      <w:r>
+        <w:t xml:space="preserve"> = L</w:t>
+      </w:r>
+      <w:r>
+        <w:rPr>
+          <w:vertAlign w:val="subscript"/>
+        </w:rPr>
+        <w:t>i-1</w:t>
+      </w:r>
+      <w:r>
+        <w:rPr>
+          <w:vertAlign w:val="subscript"/>
+        </w:rPr>
+        <w:t xml:space="preserve"> </w:t>
+      </w:r>
+      <w:r>
+        <w:t>XOR F( R</w:t>
+      </w:r>
+      <w:r>
+        <w:rPr>
+          <w:vertAlign w:val="subscript"/>
+        </w:rPr>
+        <w:t>i-1</w:t>
+      </w:r>
+      <w:r>
+        <w:t xml:space="preserve"> ,K</w:t>
+      </w:r>
+      <w:r>
+        <w:rPr>
+          <w:vertAlign w:val="subscript"/>
+        </w:rPr>
         <w:t>i</w:t>
       </w:r>
-      <w:proofErr w:type="spellEnd"/>
-      <w:r>
-        <w:sym w:font="Wingdings" w:char="F0E0"/>
-      </w:r>
-      <w:r>
-        <w:t>N-1 of byte length N which ranges from 1</w:t>
-      </w:r>
-      <w:r>
-        <w:sym w:font="Wingdings" w:char="F0E0"/>
-      </w:r>
-      <w:r>
-        <w:t>256</w:t>
-      </w:r>
-    </w:p>
-    <w:p>
-      <w:pPr>
-        <w:pStyle w:val="ListParagraph"/>
-        <w:numPr>
-          <w:ilvl w:val="3"/>
-          <w:numId w:val="1"/>
-        </w:numPr>
-      </w:pPr>
-      <w:r>
-        <w:t>Pseudocode:</w:t>
+      <w:r>
+        <w:t>)</w:t>
+      </w:r>
+    </w:p>
+    <w:p>
+      <w:pPr>
+        <w:pStyle w:val="ListParagraph"/>
+        <w:numPr>
+          <w:ilvl w:val="6"/>
+          <w:numId w:val="1"/>
+        </w:numPr>
+      </w:pPr>
+      <w:r>
+        <w:t>F is a round function, and K</w:t>
+      </w:r>
+      <w:r>
+        <w:rPr>
+          <w:vertAlign w:val="subscript"/>
+        </w:rPr>
+        <w:t>i</w:t>
+      </w:r>
+      <w:r>
+        <w:t xml:space="preserve"> is subkey for current round</w:t>
       </w:r>
     </w:p>
     <w:p>
@@ -1210,614 +1670,7 @@
         </w:numPr>
       </w:pPr>
       <w:r>
-        <w:t>For I in range 0 to 256 {</w:t>
-      </w:r>
-    </w:p>
-    <w:p>
-      <w:pPr>
-        <w:pStyle w:val="ListParagraph"/>
-        <w:ind w:left="3600" w:firstLine="720"/>
-      </w:pPr>
-      <w:r>
-        <w:t xml:space="preserve"> s[</w:t>
-      </w:r>
-      <w:proofErr w:type="spellStart"/>
-      <w:r>
-        <w:t>i</w:t>
-      </w:r>
-      <w:proofErr w:type="spellEnd"/>
-      <w:r>
-        <w:t xml:space="preserve">]=1 </w:t>
-      </w:r>
-    </w:p>
-    <w:p>
-      <w:pPr>
-        <w:pStyle w:val="ListParagraph"/>
-        <w:ind w:left="3600" w:firstLine="720"/>
-      </w:pPr>
-      <w:r>
-        <w:t>K[</w:t>
-      </w:r>
-      <w:proofErr w:type="spellStart"/>
-      <w:r>
-        <w:t>i</w:t>
-      </w:r>
-      <w:proofErr w:type="spellEnd"/>
-      <w:r>
-        <w:t>]=key[</w:t>
-      </w:r>
-      <w:proofErr w:type="spellStart"/>
-      <w:r>
-        <w:t>i</w:t>
-      </w:r>
-      <w:proofErr w:type="spellEnd"/>
-      <w:r>
-        <w:t>% N] this is mod n</w:t>
-      </w:r>
-    </w:p>
-    <w:p>
-      <w:pPr>
-        <w:pStyle w:val="ListParagraph"/>
-        <w:ind w:left="3600"/>
-      </w:pPr>
-      <w:r>
-        <w:t>}</w:t>
-      </w:r>
-    </w:p>
-    <w:p>
-      <w:pPr>
-        <w:pStyle w:val="ListParagraph"/>
-        <w:ind w:left="3600"/>
-      </w:pPr>
-      <w:r>
-        <w:t>J=0</w:t>
-      </w:r>
-    </w:p>
-    <w:p>
-      <w:pPr>
-        <w:pStyle w:val="ListParagraph"/>
-        <w:ind w:left="3600"/>
-      </w:pPr>
-      <w:r>
-        <w:t xml:space="preserve">For I in range 0 to 256 { </w:t>
-      </w:r>
-    </w:p>
-    <w:p>
-      <w:pPr>
-        <w:pStyle w:val="ListParagraph"/>
-        <w:ind w:left="3600" w:firstLine="720"/>
-      </w:pPr>
-      <w:r>
-        <w:t>J= (j+ S[</w:t>
-      </w:r>
-      <w:proofErr w:type="spellStart"/>
-      <w:r>
-        <w:t>i</w:t>
-      </w:r>
-      <w:proofErr w:type="spellEnd"/>
-      <w:r>
-        <w:t>] +k[</w:t>
-      </w:r>
-      <w:proofErr w:type="spellStart"/>
-      <w:r>
-        <w:t>i</w:t>
-      </w:r>
-      <w:proofErr w:type="spellEnd"/>
-      <w:r>
-        <w:t>])%256</w:t>
-      </w:r>
-    </w:p>
-    <w:p>
-      <w:pPr>
-        <w:pStyle w:val="ListParagraph"/>
-        <w:ind w:left="3600" w:firstLine="720"/>
-      </w:pPr>
-      <w:r>
-        <w:t>Swap s[</w:t>
-      </w:r>
-      <w:proofErr w:type="spellStart"/>
-      <w:r>
-        <w:t>i</w:t>
-      </w:r>
-      <w:proofErr w:type="spellEnd"/>
-      <w:r>
-        <w:t>] and s[j]</w:t>
-      </w:r>
-    </w:p>
-    <w:p>
-      <w:pPr>
-        <w:pStyle w:val="ListParagraph"/>
-        <w:ind w:left="3600"/>
-      </w:pPr>
-      <w:r>
-        <w:t>I=j=0</w:t>
-      </w:r>
-    </w:p>
-    <w:p>
-      <w:pPr>
-        <w:pStyle w:val="ListParagraph"/>
-        <w:numPr>
-          <w:ilvl w:val="2"/>
-          <w:numId w:val="1"/>
-        </w:numPr>
-      </w:pPr>
-      <w:r>
-        <w:t>Keystream generation:</w:t>
-      </w:r>
-    </w:p>
-    <w:p>
-      <w:pPr>
-        <w:pStyle w:val="ListParagraph"/>
-        <w:numPr>
-          <w:ilvl w:val="3"/>
-          <w:numId w:val="1"/>
-        </w:numPr>
-      </w:pPr>
-      <w:r>
-        <w:t>In each stop, two elements are swapped and keystream byte is selected:</w:t>
-      </w:r>
-    </w:p>
-    <w:p>
-      <w:pPr>
-        <w:pStyle w:val="ListParagraph"/>
-        <w:numPr>
-          <w:ilvl w:val="4"/>
-          <w:numId w:val="1"/>
-        </w:numPr>
-      </w:pPr>
-      <w:r>
-        <w:t>Swap elements</w:t>
-      </w:r>
-    </w:p>
-    <w:p>
-      <w:pPr>
-        <w:pStyle w:val="ListParagraph"/>
-        <w:numPr>
-          <w:ilvl w:val="5"/>
-          <w:numId w:val="1"/>
-        </w:numPr>
-      </w:pPr>
-      <w:proofErr w:type="spellStart"/>
-      <w:r>
-        <w:t>i</w:t>
-      </w:r>
-      <w:proofErr w:type="spellEnd"/>
-      <w:r>
-        <w:t xml:space="preserve"> = (</w:t>
-      </w:r>
-      <w:proofErr w:type="spellStart"/>
-      <w:r>
-        <w:t>i</w:t>
-      </w:r>
-      <w:proofErr w:type="spellEnd"/>
-      <w:r>
-        <w:t xml:space="preserve"> + 1) %256</w:t>
-      </w:r>
-    </w:p>
-    <w:p>
-      <w:pPr>
-        <w:pStyle w:val="ListParagraph"/>
-        <w:numPr>
-          <w:ilvl w:val="5"/>
-          <w:numId w:val="1"/>
-        </w:numPr>
-      </w:pPr>
-      <w:r>
-        <w:t>j = (j + S[</w:t>
-      </w:r>
-      <w:proofErr w:type="spellStart"/>
-      <w:r>
-        <w:t>i</w:t>
-      </w:r>
-      <w:proofErr w:type="spellEnd"/>
-      <w:r>
-        <w:t>]) %256</w:t>
-      </w:r>
-    </w:p>
-    <w:p>
-      <w:pPr>
-        <w:pStyle w:val="ListParagraph"/>
-        <w:numPr>
-          <w:ilvl w:val="5"/>
-          <w:numId w:val="1"/>
-        </w:numPr>
-      </w:pPr>
-      <w:r>
-        <w:t>Swap s[</w:t>
-      </w:r>
-      <w:proofErr w:type="spellStart"/>
-      <w:r>
-        <w:t>i</w:t>
-      </w:r>
-      <w:proofErr w:type="spellEnd"/>
-      <w:r>
-        <w:t>] and s[j]</w:t>
-      </w:r>
-    </w:p>
-    <w:p>
-      <w:pPr>
-        <w:pStyle w:val="ListParagraph"/>
-        <w:numPr>
-          <w:ilvl w:val="4"/>
-          <w:numId w:val="1"/>
-        </w:numPr>
-      </w:pPr>
-      <w:r>
-        <w:t>Select keystream byte from table</w:t>
-      </w:r>
-    </w:p>
-    <w:p>
-      <w:pPr>
-        <w:pStyle w:val="ListParagraph"/>
-        <w:numPr>
-          <w:ilvl w:val="5"/>
-          <w:numId w:val="1"/>
-        </w:numPr>
-      </w:pPr>
-      <w:r>
-        <w:t>Byte= S[ (S[</w:t>
-      </w:r>
-      <w:proofErr w:type="spellStart"/>
-      <w:r>
-        <w:t>i</w:t>
-      </w:r>
-      <w:proofErr w:type="spellEnd"/>
-      <w:r>
-        <w:t>]+s[j]) % 256 ]</w:t>
-      </w:r>
-    </w:p>
-    <w:p>
-      <w:pPr>
-        <w:pStyle w:val="ListParagraph"/>
-        <w:numPr>
-          <w:ilvl w:val="3"/>
-          <w:numId w:val="1"/>
-        </w:numPr>
-      </w:pPr>
-      <w:r>
-        <w:t>Related Key attack: Shortcut attack when keys aren’t completely independent. To prevent this, first 256 bytes of keystream is discarded</w:t>
-      </w:r>
-    </w:p>
-    <w:p>
-      <w:pPr>
-        <w:pStyle w:val="ListParagraph"/>
-      </w:pPr>
-    </w:p>
-    <w:p>
-      <w:pPr>
-        <w:pStyle w:val="ListParagraph"/>
-        <w:ind w:left="3600"/>
-      </w:pPr>
-    </w:p>
-    <w:p>
-      <w:pPr>
-        <w:pStyle w:val="ListParagraph"/>
-        <w:ind w:left="3600"/>
-      </w:pPr>
-    </w:p>
-    <w:p>
-      <w:pPr>
-        <w:pStyle w:val="ListParagraph"/>
-        <w:ind w:left="3600"/>
-      </w:pPr>
-    </w:p>
-    <w:p>
-      <w:pPr>
-        <w:pStyle w:val="ListParagraph"/>
-        <w:numPr>
-          <w:ilvl w:val="0"/>
-          <w:numId w:val="1"/>
-        </w:numPr>
-      </w:pPr>
-      <w:r>
-        <w:t>Block Cipher: Each key determines different codebook for mapping blocks of plaintext into blocks of cipher text</w:t>
-      </w:r>
-    </w:p>
-    <w:p>
-      <w:pPr>
-        <w:pStyle w:val="ListParagraph"/>
-        <w:numPr>
-          <w:ilvl w:val="1"/>
-          <w:numId w:val="1"/>
-        </w:numPr>
-      </w:pPr>
-      <w:r>
-        <w:t>Notation:</w:t>
-      </w:r>
-    </w:p>
-    <w:p>
-      <w:pPr>
-        <w:pStyle w:val="ListParagraph"/>
-        <w:numPr>
-          <w:ilvl w:val="2"/>
-          <w:numId w:val="1"/>
-        </w:numPr>
-      </w:pPr>
-      <w:r>
-        <w:t>P = plaintext block</w:t>
-      </w:r>
-    </w:p>
-    <w:p>
-      <w:pPr>
-        <w:pStyle w:val="ListParagraph"/>
-        <w:numPr>
-          <w:ilvl w:val="2"/>
-          <w:numId w:val="1"/>
-        </w:numPr>
-      </w:pPr>
-      <w:r>
-        <w:t>C = Ciphertext block</w:t>
-      </w:r>
-    </w:p>
-    <w:p>
-      <w:pPr>
-        <w:pStyle w:val="ListParagraph"/>
-        <w:numPr>
-          <w:ilvl w:val="2"/>
-          <w:numId w:val="1"/>
-        </w:numPr>
-      </w:pPr>
-      <w:r>
-        <w:t>K = Key</w:t>
-      </w:r>
-    </w:p>
-    <w:p>
-      <w:pPr>
-        <w:pStyle w:val="ListParagraph"/>
-        <w:numPr>
-          <w:ilvl w:val="2"/>
-          <w:numId w:val="1"/>
-        </w:numPr>
-      </w:pPr>
-      <w:r>
-        <w:t>Encrypt: C=E(P,K)</w:t>
-      </w:r>
-    </w:p>
-    <w:p>
-      <w:pPr>
-        <w:pStyle w:val="ListParagraph"/>
-        <w:numPr>
-          <w:ilvl w:val="2"/>
-          <w:numId w:val="1"/>
-        </w:numPr>
-      </w:pPr>
-      <w:r>
-        <w:t>Decrypt: P=D(C,K)</w:t>
-      </w:r>
-    </w:p>
-    <w:p>
-      <w:pPr>
-        <w:pStyle w:val="ListParagraph"/>
-        <w:numPr>
-          <w:ilvl w:val="2"/>
-          <w:numId w:val="1"/>
-        </w:numPr>
-      </w:pPr>
-      <w:r>
-        <w:t>P=D(E(P,K),K) &amp; C=E(D(C,K),K)</w:t>
-      </w:r>
-    </w:p>
-    <w:p>
-      <w:pPr>
-        <w:pStyle w:val="ListParagraph"/>
-        <w:numPr>
-          <w:ilvl w:val="1"/>
-          <w:numId w:val="1"/>
-        </w:numPr>
-      </w:pPr>
-      <w:r>
-        <w:t>Plain and cyphertext consist of fixed size blocks, where latter is usually obtained by iterating a round function</w:t>
-      </w:r>
-    </w:p>
-    <w:p>
-      <w:pPr>
-        <w:pStyle w:val="ListParagraph"/>
-        <w:numPr>
-          <w:ilvl w:val="2"/>
-          <w:numId w:val="1"/>
-        </w:numPr>
-      </w:pPr>
-      <w:r>
-        <w:t>Input to function is a round subkey and output of previous round</w:t>
-      </w:r>
-    </w:p>
-    <w:p>
-      <w:pPr>
-        <w:pStyle w:val="ListParagraph"/>
-        <w:numPr>
-          <w:ilvl w:val="2"/>
-          <w:numId w:val="1"/>
-        </w:numPr>
-      </w:pPr>
-      <w:r>
-        <w:t>Key schedule: Production of round keys from overall key</w:t>
-      </w:r>
-    </w:p>
-    <w:p>
-      <w:pPr>
-        <w:pStyle w:val="ListParagraph"/>
-        <w:numPr>
-          <w:ilvl w:val="1"/>
-          <w:numId w:val="1"/>
-        </w:numPr>
-      </w:pPr>
-      <w:r>
-        <w:t>Idea is to implement an avalanche effect</w:t>
-      </w:r>
-    </w:p>
-    <w:p>
-      <w:pPr>
-        <w:pStyle w:val="ListParagraph"/>
-        <w:numPr>
-          <w:ilvl w:val="1"/>
-          <w:numId w:val="1"/>
-        </w:numPr>
-      </w:pPr>
-      <w:r>
-        <w:t>Feistel Cipher: general class of block ciphers</w:t>
-      </w:r>
-    </w:p>
-    <w:p>
-      <w:pPr>
-        <w:pStyle w:val="ListParagraph"/>
-        <w:numPr>
-          <w:ilvl w:val="2"/>
-          <w:numId w:val="1"/>
-        </w:numPr>
-      </w:pPr>
-      <w:r>
-        <w:t>Plaintext/Cyphertext split into left and right halves</w:t>
-      </w:r>
-    </w:p>
-    <w:p>
-      <w:pPr>
-        <w:pStyle w:val="ListParagraph"/>
-        <w:numPr>
-          <w:ilvl w:val="3"/>
-          <w:numId w:val="1"/>
-        </w:numPr>
-      </w:pPr>
-      <w:r>
-        <w:t>Encrypt:</w:t>
-      </w:r>
-    </w:p>
-    <w:p>
-      <w:pPr>
-        <w:pStyle w:val="ListParagraph"/>
-        <w:numPr>
-          <w:ilvl w:val="4"/>
-          <w:numId w:val="1"/>
-        </w:numPr>
-      </w:pPr>
-      <w:r>
-        <w:t>For each round 1</w:t>
-      </w:r>
-      <w:r>
-        <w:sym w:font="Wingdings" w:char="F0E0"/>
-      </w:r>
-      <w:r>
-        <w:t>n:</w:t>
-      </w:r>
-    </w:p>
-    <w:p>
-      <w:pPr>
-        <w:pStyle w:val="ListParagraph"/>
-        <w:numPr>
-          <w:ilvl w:val="5"/>
-          <w:numId w:val="1"/>
-        </w:numPr>
-      </w:pPr>
-      <w:r>
-        <w:t>L</w:t>
-      </w:r>
-      <w:r>
-        <w:rPr>
-          <w:vertAlign w:val="subscript"/>
-        </w:rPr>
-        <w:t>i</w:t>
-      </w:r>
-      <w:r>
-        <w:t xml:space="preserve"> = R</w:t>
-      </w:r>
-      <w:r>
-        <w:rPr>
-          <w:vertAlign w:val="subscript"/>
-        </w:rPr>
-        <w:t>i-1</w:t>
-      </w:r>
-      <w:r>
-        <w:t xml:space="preserve"> </w:t>
-      </w:r>
-    </w:p>
-    <w:p>
-      <w:pPr>
-        <w:pStyle w:val="ListParagraph"/>
-        <w:numPr>
-          <w:ilvl w:val="5"/>
-          <w:numId w:val="1"/>
-        </w:numPr>
-      </w:pPr>
-      <w:r>
-        <w:t>R</w:t>
-      </w:r>
-      <w:r>
-        <w:rPr>
-          <w:vertAlign w:val="subscript"/>
-        </w:rPr>
-        <w:t>i</w:t>
-      </w:r>
-      <w:r>
-        <w:t xml:space="preserve"> = L</w:t>
-      </w:r>
-      <w:r>
-        <w:rPr>
-          <w:vertAlign w:val="subscript"/>
-        </w:rPr>
-        <w:t>i-1</w:t>
-      </w:r>
-      <w:r>
-        <w:rPr>
-          <w:vertAlign w:val="subscript"/>
-        </w:rPr>
-        <w:t xml:space="preserve"> </w:t>
-      </w:r>
-      <w:r>
-        <w:t>XOR F( R</w:t>
-      </w:r>
-      <w:r>
-        <w:rPr>
-          <w:vertAlign w:val="subscript"/>
-        </w:rPr>
-        <w:t>i-1</w:t>
-      </w:r>
-      <w:r>
-        <w:t xml:space="preserve"> ,K</w:t>
-      </w:r>
-      <w:r>
-        <w:rPr>
-          <w:vertAlign w:val="subscript"/>
-        </w:rPr>
-        <w:t>i</w:t>
-      </w:r>
-      <w:r>
-        <w:t>)</w:t>
-      </w:r>
-    </w:p>
-    <w:p>
-      <w:pPr>
-        <w:pStyle w:val="ListParagraph"/>
-        <w:numPr>
-          <w:ilvl w:val="6"/>
-          <w:numId w:val="1"/>
-        </w:numPr>
-      </w:pPr>
-      <w:r>
-        <w:t>F is a round function, and K</w:t>
-      </w:r>
-      <w:r>
-        <w:rPr>
-          <w:vertAlign w:val="subscript"/>
-        </w:rPr>
-        <w:t>i</w:t>
-      </w:r>
-      <w:r>
-        <w:t xml:space="preserve"> is subkey for current round</w:t>
-      </w:r>
-    </w:p>
-    <w:p>
-      <w:pPr>
-        <w:pStyle w:val="ListParagraph"/>
-        <w:numPr>
-          <w:ilvl w:val="4"/>
-          <w:numId w:val="1"/>
-        </w:numPr>
-      </w:pPr>
-      <w:r>
-        <w:t xml:space="preserve">Ciphertext is </w:t>
-      </w:r>
-      <w:proofErr w:type="spellStart"/>
-      <w:r>
-        <w:t>L</w:t>
+        <w:t>Ciphertext is L</w:t>
       </w:r>
       <w:r>
         <w:rPr>
@@ -1834,7 +1687,6 @@
         </w:rPr>
         <w:t>n</w:t>
       </w:r>
-      <w:proofErr w:type="spellEnd"/>
     </w:p>
     <w:p>
       <w:pPr>
@@ -2676,15 +2528,7 @@
       </w:pPr>
       <w:r>
         <w:lastRenderedPageBreak/>
-        <w:t xml:space="preserve">10-14 rounds which is a </w:t>
-      </w:r>
-      <w:proofErr w:type="spellStart"/>
-      <w:r>
-        <w:t>concat</w:t>
-      </w:r>
-      <w:proofErr w:type="spellEnd"/>
-      <w:r>
-        <w:t xml:space="preserve"> of 4 function belonging to 3 layers</w:t>
+        <w:t>10-14 rounds which is a concat of 4 function belonging to 3 layers</w:t>
       </w:r>
     </w:p>
     <w:p>
@@ -2698,13 +2542,8 @@
       <w:r>
         <w:t xml:space="preserve"> </w:t>
       </w:r>
-      <w:proofErr w:type="spellStart"/>
-      <w:r>
-        <w:t>ByteSub</w:t>
-      </w:r>
-      <w:proofErr w:type="spellEnd"/>
-      <w:r>
-        <w:t xml:space="preserve"> (non-linear layer)</w:t>
+      <w:r>
+        <w:t>ByteSub (non-linear layer)</w:t>
       </w:r>
     </w:p>
     <w:p>
@@ -2739,13 +2578,8 @@
           <w:numId w:val="1"/>
         </w:numPr>
       </w:pPr>
-      <w:proofErr w:type="spellStart"/>
-      <w:r>
-        <w:t>ShiftRow</w:t>
-      </w:r>
-      <w:proofErr w:type="spellEnd"/>
-      <w:r>
-        <w:t xml:space="preserve"> (linear mixing layer)</w:t>
+      <w:r>
+        <w:t>ShiftRow (linear mixing layer)</w:t>
       </w:r>
     </w:p>
     <w:p>
@@ -2795,13 +2629,8 @@
           <w:numId w:val="1"/>
         </w:numPr>
       </w:pPr>
-      <w:proofErr w:type="spellStart"/>
-      <w:r>
-        <w:t>MixColumn</w:t>
-      </w:r>
-      <w:proofErr w:type="spellEnd"/>
-      <w:r>
-        <w:t xml:space="preserve"> (linear mixing layer)</w:t>
+      <w:r>
+        <w:t>MixColumn (linear mixing layer)</w:t>
       </w:r>
     </w:p>
     <w:p>
@@ -2836,13 +2665,8 @@
           <w:numId w:val="1"/>
         </w:numPr>
       </w:pPr>
-      <w:proofErr w:type="spellStart"/>
-      <w:r>
-        <w:t>AddRoundKey</w:t>
-      </w:r>
-      <w:proofErr w:type="spellEnd"/>
-      <w:r>
-        <w:t xml:space="preserve"> (key addition layer) </w:t>
+      <w:r>
+        <w:t xml:space="preserve">AddRoundKey (key addition layer) </w:t>
       </w:r>
     </w:p>
     <w:p>
@@ -3074,13 +2898,7 @@
         </w:numPr>
       </w:pPr>
       <w:r>
-        <w:t>Uses an initialisation vector (IV),</w:t>
-      </w:r>
-      <w:r>
-        <w:t xml:space="preserve"> a block-sized bit string shared</w:t>
-      </w:r>
-      <w:r>
-        <w:t xml:space="preserve"> that is shared between the two people, and the following equation to encrypt/decrypt</w:t>
+        <w:t>Uses an initialisation vector (IV), a block-sized bit string shared that is shared between the two people, and the following equation to encrypt/decrypt</w:t>
       </w:r>
     </w:p>
     <w:p>
@@ -3814,7 +3632,10 @@
         </w:numPr>
       </w:pPr>
       <w:r>
-        <w:t>Thus we usually combine encryption and integrity with CBC as if authentication fails we can just discard the data</w:t>
+        <w:t>Thus,</w:t>
+      </w:r>
+      <w:r>
+        <w:t xml:space="preserve"> we usually combine encryption and integrity with CBC as if authentication fails we can just discard the data</w:t>
       </w:r>
     </w:p>
     <w:p>
@@ -3839,6 +3660,850 @@
       </w:pPr>
       <w:r>
         <w:t>Twice as much work</w:t>
+      </w:r>
+    </w:p>
+    <w:p>
+      <w:pPr>
+        <w:pStyle w:val="ListParagraph"/>
+        <w:numPr>
+          <w:ilvl w:val="0"/>
+          <w:numId w:val="1"/>
+        </w:numPr>
+      </w:pPr>
+      <w:r>
+        <w:t>In public key/asymmetric cryptography, key pairs are used</w:t>
+      </w:r>
+    </w:p>
+    <w:p>
+      <w:pPr>
+        <w:pStyle w:val="ListParagraph"/>
+        <w:numPr>
+          <w:ilvl w:val="1"/>
+          <w:numId w:val="1"/>
+        </w:numPr>
+      </w:pPr>
+      <w:r>
+        <w:lastRenderedPageBreak/>
+        <w:t xml:space="preserve">A uses B’s public key to </w:t>
+      </w:r>
+      <w:proofErr w:type="gramStart"/>
+      <w:r>
+        <w:t>encrypt</w:t>
+      </w:r>
+      <w:proofErr w:type="gramEnd"/>
+      <w:r>
+        <w:t xml:space="preserve"> and B</w:t>
+      </w:r>
+      <w:r>
+        <w:t xml:space="preserve"> uses their</w:t>
+      </w:r>
+      <w:r>
+        <w:t xml:space="preserve"> private key to decrypt message</w:t>
+      </w:r>
+    </w:p>
+    <w:p>
+      <w:pPr>
+        <w:pStyle w:val="ListParagraph"/>
+        <w:numPr>
+          <w:ilvl w:val="1"/>
+          <w:numId w:val="1"/>
+        </w:numPr>
+      </w:pPr>
+      <w:r>
+        <w:t xml:space="preserve">Must be related via a function. </w:t>
+      </w:r>
+      <w:proofErr w:type="spellStart"/>
+      <w:r>
+        <w:t>i.e</w:t>
+      </w:r>
+      <w:proofErr w:type="spellEnd"/>
+      <w:r>
+        <w:t xml:space="preserve"> not independently chosen of each other</w:t>
+      </w:r>
+    </w:p>
+    <w:p>
+      <w:pPr>
+        <w:pStyle w:val="ListParagraph"/>
+        <w:numPr>
+          <w:ilvl w:val="1"/>
+          <w:numId w:val="1"/>
+        </w:numPr>
+      </w:pPr>
+      <w:r>
+        <w:t>Two key pairs needed for duplex communication</w:t>
+      </w:r>
+    </w:p>
+    <w:p>
+      <w:pPr>
+        <w:pStyle w:val="ListParagraph"/>
+        <w:numPr>
+          <w:ilvl w:val="1"/>
+          <w:numId w:val="1"/>
+        </w:numPr>
+      </w:pPr>
+      <w:r>
+        <w:t>Based on trapdoor one way function</w:t>
+      </w:r>
+    </w:p>
+    <w:p>
+      <w:pPr>
+        <w:pStyle w:val="ListParagraph"/>
+        <w:numPr>
+          <w:ilvl w:val="2"/>
+          <w:numId w:val="1"/>
+        </w:numPr>
+      </w:pPr>
+      <w:r>
+        <w:t>One way = Easy to compute in one way but hard in the other</w:t>
+      </w:r>
+    </w:p>
+    <w:p>
+      <w:pPr>
+        <w:pStyle w:val="ListParagraph"/>
+        <w:numPr>
+          <w:ilvl w:val="2"/>
+          <w:numId w:val="1"/>
+        </w:numPr>
+      </w:pPr>
+      <w:r>
+        <w:t>Trapdoor = function is easy to revert given one owns some information</w:t>
+      </w:r>
+    </w:p>
+    <w:p>
+      <w:pPr>
+        <w:pStyle w:val="ListParagraph"/>
+        <w:numPr>
+          <w:ilvl w:val="1"/>
+          <w:numId w:val="1"/>
+        </w:numPr>
+      </w:pPr>
+      <w:r>
+        <w:t>Uses digital signatures</w:t>
+      </w:r>
+    </w:p>
+    <w:p>
+      <w:pPr>
+        <w:pStyle w:val="ListParagraph"/>
+        <w:numPr>
+          <w:ilvl w:val="2"/>
+          <w:numId w:val="1"/>
+        </w:numPr>
+      </w:pPr>
+      <w:r>
+        <w:t>Since B’s public key is public, anyone can encrypt a message M to produce C, but only B can decrypt C to give M using their private key</w:t>
+      </w:r>
+    </w:p>
+    <w:p>
+      <w:pPr>
+        <w:pStyle w:val="ListParagraph"/>
+        <w:numPr>
+          <w:ilvl w:val="2"/>
+          <w:numId w:val="1"/>
+        </w:numPr>
+      </w:pPr>
+      <w:r>
+        <w:t>A signature is produced by encrypting M to C with his private key</w:t>
+      </w:r>
+    </w:p>
+    <w:p>
+      <w:pPr>
+        <w:pStyle w:val="ListParagraph"/>
+        <w:numPr>
+          <w:ilvl w:val="2"/>
+          <w:numId w:val="1"/>
+        </w:numPr>
+      </w:pPr>
+      <w:r>
+        <w:t xml:space="preserve">A signature is then verified by decrypting C using B’s public key and checking it matches M and if </w:t>
+      </w:r>
+      <w:proofErr w:type="gramStart"/>
+      <w:r>
+        <w:t>so</w:t>
+      </w:r>
+      <w:proofErr w:type="gramEnd"/>
+      <w:r>
+        <w:t xml:space="preserve"> only B could have sent it</w:t>
+      </w:r>
+    </w:p>
+    <w:p>
+      <w:pPr>
+        <w:pStyle w:val="ListParagraph"/>
+        <w:numPr>
+          <w:ilvl w:val="2"/>
+          <w:numId w:val="1"/>
+        </w:numPr>
+      </w:pPr>
+      <w:r>
+        <w:t xml:space="preserve">Recall modulo operation: </w:t>
+      </w:r>
+    </w:p>
+    <w:p>
+      <w:pPr>
+        <w:pStyle w:val="ListParagraph"/>
+        <w:numPr>
+          <w:ilvl w:val="3"/>
+          <w:numId w:val="1"/>
+        </w:numPr>
+      </w:pPr>
+      <w:r>
+        <w:t xml:space="preserve">a mod n = </w:t>
+      </w:r>
+      <m:oMath>
+        <m:r>
+          <w:rPr>
+            <w:rFonts w:ascii="Cambria Math" w:hAnsi="Cambria Math" w:cs="Cambria Math"/>
+          </w:rPr>
+          <m:t>a-</m:t>
+        </m:r>
+        <m:d>
+          <m:dPr>
+            <m:begChr m:val="⌊"/>
+            <m:endChr m:val="⌋"/>
+            <m:ctrlPr>
+              <w:rPr>
+                <w:rFonts w:ascii="Cambria Math" w:hAnsi="Cambria Math" w:cs="Cambria Math"/>
+                <w:i/>
+              </w:rPr>
+            </m:ctrlPr>
+          </m:dPr>
+          <m:e>
+            <m:f>
+              <m:fPr>
+                <m:ctrlPr>
+                  <w:rPr>
+                    <w:rFonts w:ascii="Cambria Math" w:hAnsi="Cambria Math" w:cs="Cambria Math"/>
+                    <w:i/>
+                  </w:rPr>
+                </m:ctrlPr>
+              </m:fPr>
+              <m:num>
+                <m:r>
+                  <w:rPr>
+                    <w:rFonts w:ascii="Cambria Math" w:hAnsi="Cambria Math" w:cs="Cambria Math"/>
+                  </w:rPr>
+                  <m:t>a</m:t>
+                </m:r>
+              </m:num>
+              <m:den>
+                <m:r>
+                  <w:rPr>
+                    <w:rFonts w:ascii="Cambria Math" w:hAnsi="Cambria Math" w:cs="Cambria Math"/>
+                  </w:rPr>
+                  <m:t>n</m:t>
+                </m:r>
+              </m:den>
+            </m:f>
+          </m:e>
+        </m:d>
+        <m:r>
+          <w:rPr>
+            <w:rFonts w:ascii="Cambria Math" w:hAnsi="Cambria Math" w:cs="Cambria Math"/>
+          </w:rPr>
+          <m:t>×n</m:t>
+        </m:r>
+      </m:oMath>
+      <w:r>
+        <w:t xml:space="preserve"> where</w:t>
+      </w:r>
+      <m:oMath>
+        <m:d>
+          <m:dPr>
+            <m:begChr m:val="⌊"/>
+            <m:endChr m:val="⌋"/>
+            <m:ctrlPr>
+              <w:rPr>
+                <w:rFonts w:ascii="Cambria Math" w:hAnsi="Cambria Math" w:cs="Cambria Math"/>
+                <w:i/>
+              </w:rPr>
+            </m:ctrlPr>
+          </m:dPr>
+          <m:e>
+            <m:f>
+              <m:fPr>
+                <m:ctrlPr>
+                  <w:rPr>
+                    <w:rFonts w:ascii="Cambria Math" w:hAnsi="Cambria Math" w:cs="Cambria Math"/>
+                    <w:i/>
+                  </w:rPr>
+                </m:ctrlPr>
+              </m:fPr>
+              <m:num>
+                <m:r>
+                  <w:rPr>
+                    <w:rFonts w:ascii="Cambria Math" w:hAnsi="Cambria Math" w:cs="Cambria Math"/>
+                  </w:rPr>
+                  <m:t>a</m:t>
+                </m:r>
+              </m:num>
+              <m:den>
+                <m:r>
+                  <w:rPr>
+                    <w:rFonts w:ascii="Cambria Math" w:hAnsi="Cambria Math" w:cs="Cambria Math"/>
+                  </w:rPr>
+                  <m:t>n</m:t>
+                </m:r>
+              </m:den>
+            </m:f>
+          </m:e>
+        </m:d>
+      </m:oMath>
+      <w:r>
+        <w:t xml:space="preserve"> is the floor (i.e. round down)</w:t>
+      </w:r>
+    </w:p>
+    <w:p>
+      <w:pPr>
+        <w:pStyle w:val="ListParagraph"/>
+        <w:numPr>
+          <w:ilvl w:val="3"/>
+          <w:numId w:val="1"/>
+        </w:numPr>
+      </w:pPr>
+      <w:proofErr w:type="gramStart"/>
+      <w:r>
+        <w:t>( a</w:t>
+      </w:r>
+      <w:proofErr w:type="gramEnd"/>
+      <w:r>
+        <w:t xml:space="preserve"> + b) mod n = ( ( a mod n) + (b mod n) ) mod n </w:t>
+      </w:r>
+    </w:p>
+    <w:p>
+      <w:pPr>
+        <w:pStyle w:val="ListParagraph"/>
+        <w:numPr>
+          <w:ilvl w:val="3"/>
+          <w:numId w:val="1"/>
+        </w:numPr>
+      </w:pPr>
+      <w:proofErr w:type="gramStart"/>
+      <w:r>
+        <w:t>( a</w:t>
+      </w:r>
+      <w:proofErr w:type="gramEnd"/>
+      <w:r>
+        <w:t xml:space="preserve"> </w:t>
+      </w:r>
+      <w:r>
+        <w:t>x</w:t>
+      </w:r>
+      <w:r>
+        <w:t xml:space="preserve"> b) mod n = ( ( a mod n) </w:t>
+      </w:r>
+      <w:r>
+        <w:t>x</w:t>
+      </w:r>
+      <w:r>
+        <w:t xml:space="preserve"> (b mod n) ) mod n </w:t>
+      </w:r>
+    </w:p>
+    <w:p>
+      <w:pPr>
+        <w:pStyle w:val="ListParagraph"/>
+        <w:numPr>
+          <w:ilvl w:val="3"/>
+          <w:numId w:val="1"/>
+        </w:numPr>
+      </w:pPr>
+      <w:r>
+        <w:t>a</w:t>
+      </w:r>
+      <w:r>
+        <w:rPr>
+          <w:vertAlign w:val="superscript"/>
+        </w:rPr>
+        <w:t xml:space="preserve">s </w:t>
+      </w:r>
+      <w:r>
+        <w:t>mod n = (a * …* a) mod n</w:t>
+      </w:r>
+    </w:p>
+    <w:p>
+      <w:pPr>
+        <w:pStyle w:val="ListParagraph"/>
+        <w:numPr>
+          <w:ilvl w:val="3"/>
+          <w:numId w:val="1"/>
+        </w:numPr>
+      </w:pPr>
+      <w:r>
+        <w:t xml:space="preserve">if </w:t>
+      </w:r>
+      <w:proofErr w:type="gramStart"/>
+      <w:r>
+        <w:t>a !</w:t>
+      </w:r>
+      <w:proofErr w:type="gramEnd"/>
+      <w:r>
+        <w:t>= 0 and there exists a</w:t>
+      </w:r>
+      <w:r>
+        <w:rPr>
+          <w:vertAlign w:val="superscript"/>
+        </w:rPr>
+        <w:t>-1</w:t>
+      </w:r>
+      <w:r>
+        <w:t xml:space="preserve"> </w:t>
+      </w:r>
+      <w:r>
+        <w:rPr>
+          <w:rFonts w:hint="eastAsia"/>
+        </w:rPr>
+        <w:t>∈</w:t>
+      </w:r>
+      <w:r>
+        <w:t xml:space="preserve"> {1, . . . , n − 1}</w:t>
+      </w:r>
+      <w:r>
+        <w:t xml:space="preserve"> s.t a * a</w:t>
+      </w:r>
+      <w:r>
+        <w:rPr>
+          <w:vertAlign w:val="superscript"/>
+        </w:rPr>
+        <w:t>-1</w:t>
+      </w:r>
+      <w:r>
+        <w:t xml:space="preserve"> mod n =1 , then a1 is the inverse of a modulo n. </w:t>
+      </w:r>
+    </w:p>
+    <w:p>
+      <w:pPr>
+        <w:pStyle w:val="ListParagraph"/>
+        <w:numPr>
+          <w:ilvl w:val="1"/>
+          <w:numId w:val="1"/>
+        </w:numPr>
+      </w:pPr>
+      <w:r>
+        <w:t>Knapsack problem/subset sum problem: Given a set of N positive integer weights (W</w:t>
+      </w:r>
+      <w:r>
+        <w:rPr>
+          <w:vertAlign w:val="subscript"/>
+        </w:rPr>
+        <w:t>0</w:t>
+      </w:r>
+      <w:r>
+        <w:rPr>
+          <w:vertAlign w:val="superscript"/>
+        </w:rPr>
+        <w:t xml:space="preserve"> </w:t>
+      </w:r>
+      <w:r>
+        <w:sym w:font="Wingdings" w:char="F0E0"/>
+      </w:r>
+      <w:r>
+        <w:t>W</w:t>
+      </w:r>
+      <w:r>
+        <w:rPr>
+          <w:vertAlign w:val="subscript"/>
+        </w:rPr>
+        <w:t>n-</w:t>
+      </w:r>
+      <w:proofErr w:type="gramStart"/>
+      <w:r>
+        <w:rPr>
+          <w:vertAlign w:val="subscript"/>
+        </w:rPr>
+        <w:t xml:space="preserve">1 </w:t>
+      </w:r>
+      <w:r>
+        <w:t>)</w:t>
+      </w:r>
+      <w:proofErr w:type="gramEnd"/>
+      <w:r>
+        <w:t xml:space="preserve"> and a target sum S</w:t>
+      </w:r>
+      <w:r>
+        <w:t>, find coefficients a</w:t>
+      </w:r>
+      <w:r>
+        <w:rPr>
+          <w:vertAlign w:val="subscript"/>
+        </w:rPr>
+        <w:t>i</w:t>
+      </w:r>
+      <w:r>
+        <w:t xml:space="preserve"> </w:t>
+      </w:r>
+      <w:r>
+        <w:rPr>
+          <w:rFonts w:ascii="Cambria Math" w:hAnsi="Cambria Math" w:cs="Cambria Math"/>
+        </w:rPr>
+        <w:t>∈</w:t>
+      </w:r>
+      <w:r>
+        <w:t xml:space="preserve"> {0, 1}</w:t>
+      </w:r>
+      <w:r>
+        <w:t xml:space="preserve"> such that S = a</w:t>
+      </w:r>
+      <w:r>
+        <w:rPr>
+          <w:vertAlign w:val="subscript"/>
+        </w:rPr>
+        <w:t>0</w:t>
+      </w:r>
+      <w:r>
+        <w:t xml:space="preserve"> </w:t>
+      </w:r>
+      <w:r>
+        <w:t>W</w:t>
+      </w:r>
+      <w:r>
+        <w:rPr>
+          <w:vertAlign w:val="subscript"/>
+        </w:rPr>
+        <w:t>0</w:t>
+      </w:r>
+      <w:r>
+        <w:rPr>
+          <w:vertAlign w:val="subscript"/>
+        </w:rPr>
+        <w:t xml:space="preserve">  </w:t>
+      </w:r>
+      <w:r>
+        <w:t xml:space="preserve">+ </w:t>
+      </w:r>
+      <w:r>
+        <w:t>a</w:t>
+      </w:r>
+      <w:r>
+        <w:rPr>
+          <w:vertAlign w:val="subscript"/>
+        </w:rPr>
+        <w:t>1</w:t>
+      </w:r>
+      <w:r>
+        <w:t xml:space="preserve"> </w:t>
+      </w:r>
+      <w:r>
+        <w:t>W</w:t>
+      </w:r>
+      <w:r>
+        <w:rPr>
+          <w:vertAlign w:val="subscript"/>
+        </w:rPr>
+        <w:t xml:space="preserve">1 </w:t>
+      </w:r>
+      <w:r>
+        <w:t xml:space="preserve">+ … </w:t>
+      </w:r>
+      <w:r>
+        <w:t>a</w:t>
+      </w:r>
+      <w:r>
+        <w:rPr>
+          <w:vertAlign w:val="subscript"/>
+        </w:rPr>
+        <w:t>n-1</w:t>
+      </w:r>
+      <w:r>
+        <w:t xml:space="preserve"> </w:t>
+      </w:r>
+      <w:r>
+        <w:t>W</w:t>
+      </w:r>
+      <w:r>
+        <w:rPr>
+          <w:vertAlign w:val="subscript"/>
+        </w:rPr>
+        <w:t>n-1</w:t>
+      </w:r>
+    </w:p>
+    <w:p>
+      <w:pPr>
+        <w:pStyle w:val="ListParagraph"/>
+        <w:numPr>
+          <w:ilvl w:val="2"/>
+          <w:numId w:val="1"/>
+        </w:numPr>
+      </w:pPr>
+      <w:r>
+        <w:t xml:space="preserve">General Knapsack (GK) is hard to solve as it is NP (nondeterministic polynomial) complete </w:t>
+      </w:r>
+    </w:p>
+    <w:p>
+      <w:pPr>
+        <w:pStyle w:val="ListParagraph"/>
+        <w:numPr>
+          <w:ilvl w:val="2"/>
+          <w:numId w:val="1"/>
+        </w:numPr>
+      </w:pPr>
+      <w:r>
+        <w:t>A super increasing knapsack (SIK) is easy to solve despite a large N</w:t>
+      </w:r>
+    </w:p>
+    <w:p>
+      <w:pPr>
+        <w:pStyle w:val="ListParagraph"/>
+        <w:numPr>
+          <w:ilvl w:val="3"/>
+          <w:numId w:val="1"/>
+        </w:numPr>
+      </w:pPr>
+      <w:r>
+        <w:t xml:space="preserve">Each weight is greater than the sum of previous weights i.e. </w:t>
+      </w:r>
+      <m:oMath>
+        <m:sSub>
+          <m:sSubPr>
+            <m:ctrlPr>
+              <w:rPr>
+                <w:rFonts w:ascii="Cambria Math" w:hAnsi="Cambria Math"/>
+                <w:i/>
+              </w:rPr>
+            </m:ctrlPr>
+          </m:sSubPr>
+          <m:e>
+            <m:r>
+              <w:rPr>
+                <w:rFonts w:ascii="Cambria Math" w:hAnsi="Cambria Math"/>
+              </w:rPr>
+              <m:t>w</m:t>
+            </m:r>
+          </m:e>
+          <m:sub>
+            <m:r>
+              <w:rPr>
+                <w:rFonts w:ascii="Cambria Math" w:hAnsi="Cambria Math"/>
+              </w:rPr>
+              <m:t>i</m:t>
+            </m:r>
+          </m:sub>
+        </m:sSub>
+        <m:r>
+          <w:rPr>
+            <w:rFonts w:ascii="Cambria Math" w:hAnsi="Cambria Math"/>
+          </w:rPr>
+          <m:t>&gt;</m:t>
+        </m:r>
+        <m:nary>
+          <m:naryPr>
+            <m:chr m:val="∑"/>
+            <m:limLoc m:val="subSup"/>
+            <m:grow m:val="1"/>
+            <m:ctrlPr>
+              <w:rPr>
+                <w:rFonts w:ascii="Cambria Math" w:hAnsi="Cambria Math"/>
+                <w:i/>
+              </w:rPr>
+            </m:ctrlPr>
+          </m:naryPr>
+          <m:sub>
+            <m:r>
+              <w:rPr>
+                <w:rFonts w:ascii="Cambria Math" w:hAnsi="Cambria Math"/>
+              </w:rPr>
+              <m:t>j=0</m:t>
+            </m:r>
+          </m:sub>
+          <m:sup>
+            <m:r>
+              <w:rPr>
+                <w:rFonts w:ascii="Cambria Math" w:hAnsi="Cambria Math"/>
+              </w:rPr>
+              <m:t>i-1</m:t>
+            </m:r>
+          </m:sup>
+          <m:e>
+            <m:sSub>
+              <m:sSubPr>
+                <m:ctrlPr>
+                  <w:rPr>
+                    <w:rFonts w:ascii="Cambria Math" w:hAnsi="Cambria Math"/>
+                    <w:i/>
+                  </w:rPr>
+                </m:ctrlPr>
+              </m:sSubPr>
+              <m:e>
+                <m:r>
+                  <w:rPr>
+                    <w:rFonts w:ascii="Cambria Math" w:hAnsi="Cambria Math"/>
+                  </w:rPr>
+                  <m:t>W</m:t>
+                </m:r>
+              </m:e>
+              <m:sub>
+                <m:r>
+                  <w:rPr>
+                    <w:rFonts w:ascii="Cambria Math" w:hAnsi="Cambria Math"/>
+                  </w:rPr>
+                  <m:t>j</m:t>
+                </m:r>
+              </m:sub>
+            </m:sSub>
+          </m:e>
+        </m:nary>
+      </m:oMath>
+      <w:r>
+        <w:t xml:space="preserve"> </w:t>
+      </w:r>
+    </w:p>
+    <w:p>
+      <w:pPr>
+        <w:pStyle w:val="ListParagraph"/>
+        <w:numPr>
+          <w:ilvl w:val="3"/>
+          <w:numId w:val="1"/>
+        </w:numPr>
+      </w:pPr>
+      <w:r>
+        <w:t>Given S and starting with j = N – 1 and ending j &lt; 0:</w:t>
+      </w:r>
+    </w:p>
+    <w:p>
+      <w:pPr>
+        <w:pStyle w:val="ListParagraph"/>
+        <w:numPr>
+          <w:ilvl w:val="4"/>
+          <w:numId w:val="1"/>
+        </w:numPr>
+      </w:pPr>
+      <w:r>
+        <w:t xml:space="preserve"> if </w:t>
+      </w:r>
+      <w:proofErr w:type="spellStart"/>
+      <w:r>
+        <w:t>W</w:t>
+      </w:r>
+      <w:r>
+        <w:rPr>
+          <w:vertAlign w:val="subscript"/>
+        </w:rPr>
+        <w:t>j</w:t>
+      </w:r>
+      <w:proofErr w:type="spellEnd"/>
+      <w:r>
+        <w:rPr>
+          <w:vertAlign w:val="superscript"/>
+        </w:rPr>
+        <w:t xml:space="preserve"> </w:t>
+      </w:r>
+      <w:r>
+        <w:t>&lt;=S:</w:t>
+      </w:r>
+    </w:p>
+    <w:p>
+      <w:pPr>
+        <w:pStyle w:val="ListParagraph"/>
+        <w:numPr>
+          <w:ilvl w:val="5"/>
+          <w:numId w:val="1"/>
+        </w:numPr>
+      </w:pPr>
+      <w:r>
+        <w:t xml:space="preserve"> then </w:t>
+      </w:r>
+      <w:proofErr w:type="spellStart"/>
+      <w:r>
+        <w:t>a</w:t>
+      </w:r>
+      <w:r>
+        <w:rPr>
+          <w:vertAlign w:val="subscript"/>
+        </w:rPr>
+        <w:t>j</w:t>
+      </w:r>
+      <w:proofErr w:type="spellEnd"/>
+      <w:r>
+        <w:t xml:space="preserve"> = 1 and S </w:t>
+      </w:r>
+      <w:r>
+        <w:sym w:font="Wingdings" w:char="F0DF"/>
+      </w:r>
+      <w:r>
+        <w:t xml:space="preserve"> </w:t>
+      </w:r>
+      <w:r>
+        <w:t xml:space="preserve"> </w:t>
+      </w:r>
+      <w:proofErr w:type="spellStart"/>
+      <w:r>
+        <w:t>S</w:t>
+      </w:r>
+      <w:proofErr w:type="spellEnd"/>
+      <w:r>
+        <w:t xml:space="preserve"> - </w:t>
+      </w:r>
+      <w:proofErr w:type="spellStart"/>
+      <w:r>
+        <w:t>W</w:t>
+      </w:r>
+      <w:r>
+        <w:rPr>
+          <w:vertAlign w:val="subscript"/>
+        </w:rPr>
+        <w:t>j</w:t>
+      </w:r>
+      <w:proofErr w:type="spellEnd"/>
+    </w:p>
+    <w:p>
+      <w:pPr>
+        <w:pStyle w:val="ListParagraph"/>
+        <w:numPr>
+          <w:ilvl w:val="4"/>
+          <w:numId w:val="1"/>
+        </w:numPr>
+      </w:pPr>
+      <w:r>
+        <w:t xml:space="preserve">Else </w:t>
+      </w:r>
+      <w:proofErr w:type="spellStart"/>
+      <w:r>
+        <w:t>a</w:t>
+      </w:r>
+      <w:r>
+        <w:rPr>
+          <w:vertAlign w:val="subscript"/>
+        </w:rPr>
+        <w:t>j</w:t>
+      </w:r>
+      <w:proofErr w:type="spellEnd"/>
+      <w:r>
+        <w:t xml:space="preserve">=0 and j </w:t>
+      </w:r>
+      <w:r>
+        <w:sym w:font="Wingdings" w:char="F0DF"/>
+      </w:r>
+      <w:r>
+        <w:t xml:space="preserve"> j-1</w:t>
+      </w:r>
+    </w:p>
+    <w:p>
+      <w:pPr>
+        <w:pStyle w:val="ListParagraph"/>
+        <w:numPr>
+          <w:ilvl w:val="3"/>
+          <w:numId w:val="1"/>
+        </w:numPr>
+      </w:pPr>
+      <w:r>
+        <w:t>This is a greedy algorithm</w:t>
+      </w:r>
+    </w:p>
+    <w:p>
+      <w:pPr>
+        <w:pStyle w:val="ListParagraph"/>
+        <w:numPr>
+          <w:ilvl w:val="2"/>
+          <w:numId w:val="1"/>
+        </w:numPr>
+      </w:pPr>
+      <w:r>
+        <w:t xml:space="preserve">Given the above 2, we can use them to </w:t>
+      </w:r>
+      <w:proofErr w:type="gramStart"/>
+      <w:r>
+        <w:t>create  a</w:t>
+      </w:r>
+      <w:proofErr w:type="gramEnd"/>
+      <w:r>
+        <w:t xml:space="preserve"> public key cryptosystem by creating an SIK then converting it to a GK via parameters </w:t>
       </w:r>
     </w:p>
     <w:sectPr>

</xml_diff>